<commit_message>
finished Curtis task log for week 3
</commit_message>
<xml_diff>
--- a/Documents/Demo03/Curtis_Weekly Task Log 3_2018-05-29.docx
+++ b/Documents/Demo03/Curtis_Weekly Task Log 3_2018-05-29.docx
@@ -1,6 +1,6 @@
 
 <file path=word/document.xml><?xml version="1.0" encoding="utf-8"?>
-<w:document xmlns:wpc="http://schemas.microsoft.com/office/word/2010/wordprocessingCanvas" xmlns:cx="http://schemas.microsoft.com/office/drawing/2014/chartex" xmlns:cx1="http://schemas.microsoft.com/office/drawing/2015/9/8/chartex" xmlns:cx2="http://schemas.microsoft.com/office/drawing/2015/10/21/chartex" xmlns:cx3="http://schemas.microsoft.com/office/drawing/2016/5/9/chartex" xmlns:cx4="http://schemas.microsoft.com/office/drawing/2016/5/10/chartex" xmlns:cx5="http://schemas.microsoft.com/office/drawing/2016/5/11/chartex" xmlns:cx6="http://schemas.microsoft.com/office/drawing/2016/5/12/chartex" xmlns:cx7="http://schemas.microsoft.com/office/drawing/2016/5/13/chartex" xmlns:cx8="http://schemas.microsoft.com/office/drawing/2016/5/14/chartex" xmlns:mc="http://schemas.openxmlformats.org/markup-compatibility/2006" xmlns:aink="http://schemas.microsoft.com/office/drawing/2016/ink" xmlns:am3d="http://schemas.microsoft.com/office/drawing/2017/model3d" xmlns:o="urn:schemas-microsoft-com:office:office" xmlns:r="http://schemas.openxmlformats.org/officeDocument/2006/relationships" xmlns:m="http://schemas.openxmlformats.org/officeDocument/2006/math" xmlns:v="urn:schemas-microsoft-com:vml" xmlns:wp14="http://schemas.microsoft.com/office/word/2010/wordprocessingDrawing" xmlns:wp="http://schemas.openxmlformats.org/drawingml/2006/wordprocessingDrawing" xmlns:w10="urn:schemas-microsoft-com:office:word" xmlns:w="http://schemas.openxmlformats.org/wordprocessingml/2006/main" xmlns:w14="http://schemas.microsoft.com/office/word/2010/wordml" xmlns:w15="http://schemas.microsoft.com/office/word/2012/wordml" xmlns:w16cid="http://schemas.microsoft.com/office/word/2016/wordml/cid" xmlns:w16se="http://schemas.microsoft.com/office/word/2015/wordml/symex" xmlns:wpg="http://schemas.microsoft.com/office/word/2010/wordprocessingGroup" xmlns:wpi="http://schemas.microsoft.com/office/word/2010/wordprocessingInk" xmlns:wne="http://schemas.microsoft.com/office/word/2006/wordml" xmlns:wps="http://schemas.microsoft.com/office/word/2010/wordprocessingShape" mc:Ignorable="w14 w15 w16se w16cid wp14">
+<w:document xmlns:wpc="http://schemas.microsoft.com/office/word/2010/wordprocessingCanvas" xmlns:cx="http://schemas.microsoft.com/office/drawing/2014/chartex" xmlns:mc="http://schemas.openxmlformats.org/markup-compatibility/2006" xmlns:o="urn:schemas-microsoft-com:office:office" xmlns:r="http://schemas.openxmlformats.org/officeDocument/2006/relationships" xmlns:m="http://schemas.openxmlformats.org/officeDocument/2006/math" xmlns:v="urn:schemas-microsoft-com:vml" xmlns:wp14="http://schemas.microsoft.com/office/word/2010/wordprocessingDrawing" xmlns:wp="http://schemas.openxmlformats.org/drawingml/2006/wordprocessingDrawing" xmlns:w10="urn:schemas-microsoft-com:office:word" xmlns:w="http://schemas.openxmlformats.org/wordprocessingml/2006/main" xmlns:w14="http://schemas.microsoft.com/office/word/2010/wordml" xmlns:w15="http://schemas.microsoft.com/office/word/2012/wordml" xmlns:w16se="http://schemas.microsoft.com/office/word/2015/wordml/symex" xmlns:wpg="http://schemas.microsoft.com/office/word/2010/wordprocessingGroup" xmlns:wpi="http://schemas.microsoft.com/office/word/2010/wordprocessingInk" xmlns:wne="http://schemas.microsoft.com/office/word/2006/wordml" xmlns:wps="http://schemas.microsoft.com/office/word/2010/wordprocessingShape" mc:Ignorable="w14 w15 w16se wp14">
   <w:body>
     <w:p>
       <w:pPr>
@@ -104,21 +104,12 @@
                 <w:szCs w:val="20"/>
               </w:rPr>
             </w:pPr>
-            <w:proofErr w:type="spellStart"/>
-            <w:r>
-              <w:rPr>
-                <w:sz w:val="20"/>
-                <w:szCs w:val="20"/>
-              </w:rPr>
-              <w:t>BiFrost</w:t>
-            </w:r>
-            <w:proofErr w:type="spellEnd"/>
-            <w:r>
-              <w:rPr>
-                <w:sz w:val="20"/>
-                <w:szCs w:val="20"/>
-              </w:rPr>
-              <w:t xml:space="preserve"> Games</w:t>
+            <w:r>
+              <w:rPr>
+                <w:sz w:val="20"/>
+                <w:szCs w:val="20"/>
+              </w:rPr>
+              <w:t>BiFrost Games</w:t>
             </w:r>
           </w:p>
         </w:tc>
@@ -377,13 +368,19 @@
                 <w:right w:val="nil"/>
                 <w:between w:val="nil"/>
               </w:pBdr>
-              <w:spacing w:after="160" w:line="259" w:lineRule="auto"/>
               <w:ind w:left="720" w:hanging="720"/>
               <w:rPr>
                 <w:sz w:val="20"/>
                 <w:szCs w:val="20"/>
               </w:rPr>
             </w:pPr>
+            <w:r>
+              <w:rPr>
+                <w:sz w:val="20"/>
+                <w:szCs w:val="20"/>
+              </w:rPr>
+              <w:t>T10</w:t>
+            </w:r>
           </w:p>
         </w:tc>
         <w:tc>
@@ -399,6 +396,137 @@
                 <w:right w:val="nil"/>
                 <w:between w:val="nil"/>
               </w:pBdr>
+              <w:ind w:left="0" w:firstLine="0"/>
+              <w:rPr>
+                <w:sz w:val="20"/>
+                <w:szCs w:val="20"/>
+              </w:rPr>
+            </w:pPr>
+            <w:r>
+              <w:rPr>
+                <w:sz w:val="20"/>
+                <w:szCs w:val="20"/>
+              </w:rPr>
+              <w:t>Connect website to database</w:t>
+            </w:r>
+          </w:p>
+          <w:p>
+            <w:pPr>
+              <w:pBdr>
+                <w:top w:val="nil"/>
+                <w:left w:val="nil"/>
+                <w:bottom w:val="nil"/>
+                <w:right w:val="nil"/>
+                <w:between w:val="nil"/>
+              </w:pBdr>
+              <w:ind w:hanging="720"/>
+              <w:rPr>
+                <w:sz w:val="20"/>
+                <w:szCs w:val="20"/>
+              </w:rPr>
+            </w:pPr>
+          </w:p>
+        </w:tc>
+        <w:tc>
+          <w:tcPr>
+            <w:tcW w:w="1419" w:type="dxa"/>
+          </w:tcPr>
+          <w:p>
+            <w:pPr>
+              <w:pBdr>
+                <w:top w:val="nil"/>
+                <w:left w:val="nil"/>
+                <w:bottom w:val="nil"/>
+                <w:right w:val="nil"/>
+                <w:between w:val="nil"/>
+              </w:pBdr>
+              <w:ind w:left="0" w:firstLine="0"/>
+              <w:rPr>
+                <w:sz w:val="20"/>
+                <w:szCs w:val="20"/>
+              </w:rPr>
+            </w:pPr>
+            <w:r>
+              <w:rPr>
+                <w:sz w:val="20"/>
+                <w:szCs w:val="20"/>
+              </w:rPr>
+              <w:t>1hrs</w:t>
+            </w:r>
+          </w:p>
+        </w:tc>
+        <w:tc>
+          <w:tcPr>
+            <w:tcW w:w="1835" w:type="dxa"/>
+          </w:tcPr>
+          <w:p>
+            <w:pPr>
+              <w:pBdr>
+                <w:top w:val="nil"/>
+                <w:left w:val="nil"/>
+                <w:bottom w:val="nil"/>
+                <w:right w:val="nil"/>
+                <w:between w:val="nil"/>
+              </w:pBdr>
+              <w:ind w:left="0" w:firstLine="0"/>
+              <w:rPr>
+                <w:sz w:val="20"/>
+                <w:szCs w:val="20"/>
+              </w:rPr>
+            </w:pPr>
+            <w:r>
+              <w:rPr>
+                <w:sz w:val="20"/>
+                <w:szCs w:val="20"/>
+              </w:rPr>
+              <w:t>Complete</w:t>
+            </w:r>
+          </w:p>
+        </w:tc>
+      </w:tr>
+      <w:tr>
+        <w:tc>
+          <w:tcPr>
+            <w:tcW w:w="900" w:type="dxa"/>
+          </w:tcPr>
+          <w:p>
+            <w:pPr>
+              <w:pBdr>
+                <w:top w:val="nil"/>
+                <w:left w:val="nil"/>
+                <w:bottom w:val="nil"/>
+                <w:right w:val="nil"/>
+                <w:between w:val="nil"/>
+              </w:pBdr>
+              <w:spacing w:after="160" w:line="259" w:lineRule="auto"/>
+              <w:ind w:left="720" w:hanging="720"/>
+              <w:rPr>
+                <w:sz w:val="20"/>
+                <w:szCs w:val="20"/>
+              </w:rPr>
+            </w:pPr>
+            <w:r>
+              <w:rPr>
+                <w:sz w:val="20"/>
+                <w:szCs w:val="20"/>
+              </w:rPr>
+              <w:t>T11</w:t>
+            </w:r>
+          </w:p>
+        </w:tc>
+        <w:tc>
+          <w:tcPr>
+            <w:tcW w:w="6870" w:type="dxa"/>
+          </w:tcPr>
+          <w:p>
+            <w:pPr>
+              <w:pBdr>
+                <w:top w:val="nil"/>
+                <w:left w:val="nil"/>
+                <w:bottom w:val="nil"/>
+                <w:right w:val="nil"/>
+                <w:between w:val="nil"/>
+              </w:pBdr>
               <w:spacing w:after="160" w:line="259" w:lineRule="auto"/>
               <w:ind w:left="0" w:hanging="720"/>
               <w:rPr>
@@ -411,14 +539,7 @@
                 <w:sz w:val="20"/>
                 <w:szCs w:val="20"/>
               </w:rPr>
-              <w:t>3.1 UM</w:t>
-            </w:r>
-            <w:r>
-              <w:rPr>
-                <w:sz w:val="20"/>
-                <w:szCs w:val="20"/>
-              </w:rPr>
-              <w:t xml:space="preserve"> Created HTML template with basic CSS</w:t>
+              <w:t>3.1 UM Created HTML template with basic CSS</w:t>
             </w:r>
           </w:p>
         </w:tc>
@@ -448,153 +569,20 @@
                 <w:sz w:val="20"/>
                 <w:szCs w:val="20"/>
               </w:rPr>
-              <w:t>3hrs</w:t>
+              <w:t>3</w:t>
+            </w:r>
+            <w:r>
+              <w:rPr>
+                <w:sz w:val="20"/>
+                <w:szCs w:val="20"/>
+              </w:rPr>
+              <w:t>hrs</w:t>
             </w:r>
           </w:p>
         </w:tc>
         <w:tc>
           <w:tcPr>
             <w:tcW w:w="1835" w:type="dxa"/>
-          </w:tcPr>
-          <w:p>
-            <w:pPr>
-              <w:pBdr>
-                <w:top w:val="nil"/>
-                <w:left w:val="nil"/>
-                <w:bottom w:val="nil"/>
-                <w:right w:val="nil"/>
-                <w:between w:val="nil"/>
-              </w:pBdr>
-              <w:spacing w:after="160" w:line="259" w:lineRule="auto"/>
-              <w:ind w:left="0" w:hanging="720"/>
-              <w:jc w:val="center"/>
-              <w:rPr>
-                <w:sz w:val="20"/>
-                <w:szCs w:val="20"/>
-              </w:rPr>
-            </w:pPr>
-            <w:r>
-              <w:rPr>
-                <w:sz w:val="20"/>
-                <w:szCs w:val="20"/>
-              </w:rPr>
-              <w:t>Complete</w:t>
-            </w:r>
-          </w:p>
-        </w:tc>
-      </w:tr>
-      <w:tr>
-        <w:tc>
-          <w:tcPr>
-            <w:tcW w:w="900" w:type="dxa"/>
-            <w:shd w:val="clear" w:color="auto" w:fill="auto"/>
-          </w:tcPr>
-          <w:p>
-            <w:pPr>
-              <w:pBdr>
-                <w:top w:val="nil"/>
-                <w:left w:val="nil"/>
-                <w:bottom w:val="nil"/>
-                <w:right w:val="nil"/>
-                <w:between w:val="nil"/>
-              </w:pBdr>
-              <w:spacing w:after="160" w:line="259" w:lineRule="auto"/>
-              <w:ind w:left="720" w:hanging="720"/>
-              <w:rPr>
-                <w:sz w:val="20"/>
-                <w:szCs w:val="20"/>
-              </w:rPr>
-            </w:pPr>
-          </w:p>
-        </w:tc>
-        <w:tc>
-          <w:tcPr>
-            <w:tcW w:w="6870" w:type="dxa"/>
-            <w:shd w:val="clear" w:color="auto" w:fill="auto"/>
-          </w:tcPr>
-          <w:p>
-            <w:pPr>
-              <w:pBdr>
-                <w:top w:val="nil"/>
-                <w:left w:val="nil"/>
-                <w:bottom w:val="nil"/>
-                <w:right w:val="nil"/>
-                <w:between w:val="nil"/>
-              </w:pBdr>
-              <w:spacing w:after="160" w:line="259" w:lineRule="auto"/>
-              <w:ind w:left="0" w:hanging="720"/>
-              <w:rPr>
-                <w:sz w:val="20"/>
-                <w:szCs w:val="20"/>
-              </w:rPr>
-            </w:pPr>
-            <w:r>
-              <w:rPr>
-                <w:sz w:val="20"/>
-                <w:szCs w:val="20"/>
-              </w:rPr>
-              <w:t xml:space="preserve">Use </w:t>
-            </w:r>
-            <w:proofErr w:type="gramStart"/>
-            <w:r>
-              <w:rPr>
-                <w:sz w:val="20"/>
-                <w:szCs w:val="20"/>
-              </w:rPr>
-              <w:t>Ca</w:t>
-            </w:r>
-            <w:r>
-              <w:rPr>
-                <w:sz w:val="20"/>
-                <w:szCs w:val="20"/>
-              </w:rPr>
-              <w:t xml:space="preserve">  Created</w:t>
-            </w:r>
-            <w:proofErr w:type="gramEnd"/>
-            <w:r>
-              <w:rPr>
-                <w:sz w:val="20"/>
-                <w:szCs w:val="20"/>
-              </w:rPr>
-              <w:t xml:space="preserve"> Products page connected to database</w:t>
-            </w:r>
-          </w:p>
-        </w:tc>
-        <w:tc>
-          <w:tcPr>
-            <w:tcW w:w="1419" w:type="dxa"/>
-            <w:shd w:val="clear" w:color="auto" w:fill="auto"/>
-          </w:tcPr>
-          <w:p>
-            <w:pPr>
-              <w:pBdr>
-                <w:top w:val="nil"/>
-                <w:left w:val="nil"/>
-                <w:bottom w:val="nil"/>
-                <w:right w:val="nil"/>
-                <w:between w:val="nil"/>
-              </w:pBdr>
-              <w:spacing w:after="160" w:line="259" w:lineRule="auto"/>
-              <w:ind w:left="0" w:hanging="720"/>
-              <w:jc w:val="center"/>
-              <w:rPr>
-                <w:sz w:val="20"/>
-                <w:szCs w:val="20"/>
-              </w:rPr>
-            </w:pPr>
-            <w:r>
-              <w:rPr>
-                <w:sz w:val="20"/>
-                <w:szCs w:val="20"/>
-              </w:rPr>
-              <w:t>2hrs</w:t>
-            </w:r>
-          </w:p>
-        </w:tc>
-        <w:tc>
-          <w:tcPr>
-            <w:tcW w:w="1835" w:type="dxa"/>
-            <w:shd w:val="clear" w:color="auto" w:fill="auto"/>
           </w:tcPr>
           <w:p>
             <w:pPr>
@@ -630,6 +618,7 @@
         <w:tc>
           <w:tcPr>
             <w:tcW w:w="900" w:type="dxa"/>
+            <w:shd w:val="clear" w:color="auto" w:fill="auto"/>
           </w:tcPr>
           <w:p>
             <w:pPr>
@@ -647,11 +636,19 @@
                 <w:szCs w:val="20"/>
               </w:rPr>
             </w:pPr>
+            <w:r>
+              <w:rPr>
+                <w:sz w:val="20"/>
+                <w:szCs w:val="20"/>
+              </w:rPr>
+              <w:t>T13.1</w:t>
+            </w:r>
           </w:p>
         </w:tc>
         <w:tc>
           <w:tcPr>
             <w:tcW w:w="6870" w:type="dxa"/>
+            <w:shd w:val="clear" w:color="auto" w:fill="auto"/>
           </w:tcPr>
           <w:p>
             <w:pPr>
@@ -674,36 +671,14 @@
                 <w:sz w:val="20"/>
                 <w:szCs w:val="20"/>
               </w:rPr>
-              <w:t xml:space="preserve">Use </w:t>
-            </w:r>
-            <w:proofErr w:type="gramStart"/>
-            <w:r>
-              <w:rPr>
-                <w:sz w:val="20"/>
-                <w:szCs w:val="20"/>
-              </w:rPr>
-              <w:t>Ca</w:t>
-            </w:r>
-            <w:r>
-              <w:rPr>
-                <w:sz w:val="20"/>
-                <w:szCs w:val="20"/>
-              </w:rPr>
-              <w:t xml:space="preserve">  Sorting</w:t>
-            </w:r>
-            <w:proofErr w:type="gramEnd"/>
-            <w:r>
-              <w:rPr>
-                <w:sz w:val="20"/>
-                <w:szCs w:val="20"/>
-              </w:rPr>
-              <w:t xml:space="preserve"> products by console</w:t>
+              <w:t>Use Ca  Created Products page</w:t>
             </w:r>
           </w:p>
         </w:tc>
         <w:tc>
           <w:tcPr>
             <w:tcW w:w="1419" w:type="dxa"/>
+            <w:shd w:val="clear" w:color="auto" w:fill="auto"/>
           </w:tcPr>
           <w:p>
             <w:pPr>
@@ -727,13 +702,14 @@
                 <w:sz w:val="20"/>
                 <w:szCs w:val="20"/>
               </w:rPr>
-              <w:t>3hrs</w:t>
+              <w:t>2hrs</w:t>
             </w:r>
           </w:p>
         </w:tc>
         <w:tc>
           <w:tcPr>
             <w:tcW w:w="1835" w:type="dxa"/>
+            <w:shd w:val="clear" w:color="auto" w:fill="auto"/>
           </w:tcPr>
           <w:p>
             <w:pPr>
@@ -766,7 +742,6 @@
         <w:tc>
           <w:tcPr>
             <w:tcW w:w="900" w:type="dxa"/>
-            <w:shd w:val="clear" w:color="auto" w:fill="auto"/>
           </w:tcPr>
           <w:p>
             <w:pPr>
@@ -784,12 +759,18 @@
                 <w:szCs w:val="20"/>
               </w:rPr>
             </w:pPr>
+            <w:r>
+              <w:rPr>
+                <w:sz w:val="20"/>
+                <w:szCs w:val="20"/>
+              </w:rPr>
+              <w:t>T13.2</w:t>
+            </w:r>
           </w:p>
         </w:tc>
         <w:tc>
           <w:tcPr>
             <w:tcW w:w="6870" w:type="dxa"/>
-            <w:shd w:val="clear" w:color="auto" w:fill="auto"/>
           </w:tcPr>
           <w:p>
             <w:pPr>
@@ -807,42 +788,25 @@
                 <w:szCs w:val="20"/>
               </w:rPr>
             </w:pPr>
-            <w:proofErr w:type="gramStart"/>
-            <w:r>
-              <w:rPr>
-                <w:sz w:val="20"/>
-                <w:szCs w:val="20"/>
-              </w:rPr>
-              <w:t>Setting</w:t>
-            </w:r>
-            <w:r>
-              <w:rPr>
-                <w:sz w:val="20"/>
-                <w:szCs w:val="20"/>
-              </w:rPr>
-              <w:t xml:space="preserve">  Sorting</w:t>
-            </w:r>
-            <w:proofErr w:type="gramEnd"/>
-            <w:r>
-              <w:rPr>
-                <w:sz w:val="20"/>
-                <w:szCs w:val="20"/>
-              </w:rPr>
-              <w:t xml:space="preserve"> products by genre</w:t>
-            </w:r>
-            <w:r>
-              <w:rPr>
-                <w:sz w:val="20"/>
-                <w:szCs w:val="20"/>
-              </w:rPr>
-              <w:t xml:space="preserve"> and console</w:t>
+            <w:r>
+              <w:rPr>
+                <w:sz w:val="20"/>
+                <w:szCs w:val="20"/>
+              </w:rPr>
+              <w:t xml:space="preserve">Use Ca  </w:t>
+            </w:r>
+            <w:r>
+              <w:rPr>
+                <w:sz w:val="20"/>
+                <w:szCs w:val="20"/>
+              </w:rPr>
+              <w:t>Products page can load from database</w:t>
             </w:r>
           </w:p>
         </w:tc>
         <w:tc>
           <w:tcPr>
             <w:tcW w:w="1419" w:type="dxa"/>
-            <w:shd w:val="clear" w:color="auto" w:fill="auto"/>
           </w:tcPr>
           <w:p>
             <w:pPr>
@@ -873,7 +837,6 @@
         <w:tc>
           <w:tcPr>
             <w:tcW w:w="1835" w:type="dxa"/>
-            <w:shd w:val="clear" w:color="auto" w:fill="auto"/>
           </w:tcPr>
           <w:p>
             <w:pPr>
@@ -909,6 +872,7 @@
         <w:tc>
           <w:tcPr>
             <w:tcW w:w="900" w:type="dxa"/>
+            <w:shd w:val="clear" w:color="auto" w:fill="auto"/>
           </w:tcPr>
           <w:p>
             <w:pPr>
@@ -926,11 +890,19 @@
                 <w:szCs w:val="20"/>
               </w:rPr>
             </w:pPr>
+            <w:r>
+              <w:rPr>
+                <w:sz w:val="20"/>
+                <w:szCs w:val="20"/>
+              </w:rPr>
+              <w:t>T13.3</w:t>
+            </w:r>
           </w:p>
         </w:tc>
         <w:tc>
           <w:tcPr>
             <w:tcW w:w="6870" w:type="dxa"/>
+            <w:shd w:val="clear" w:color="auto" w:fill="auto"/>
           </w:tcPr>
           <w:p>
             <w:pPr>
@@ -953,29 +925,21 @@
                 <w:sz w:val="20"/>
                 <w:szCs w:val="20"/>
               </w:rPr>
-              <w:t xml:space="preserve">      </w:t>
-            </w:r>
-            <w:proofErr w:type="gramStart"/>
-            <w:r>
-              <w:rPr>
-                <w:sz w:val="20"/>
-                <w:szCs w:val="20"/>
-              </w:rPr>
-              <w:t>KAS  Added</w:t>
-            </w:r>
-            <w:proofErr w:type="gramEnd"/>
-            <w:r>
-              <w:rPr>
-                <w:sz w:val="20"/>
-                <w:szCs w:val="20"/>
-              </w:rPr>
-              <w:t xml:space="preserve"> images to page</w:t>
+              <w:t>Setting  Sorting products by genre</w:t>
+            </w:r>
+            <w:r>
+              <w:rPr>
+                <w:sz w:val="20"/>
+                <w:szCs w:val="20"/>
+              </w:rPr>
+              <w:t xml:space="preserve"> and console</w:t>
             </w:r>
           </w:p>
         </w:tc>
         <w:tc>
           <w:tcPr>
             <w:tcW w:w="1419" w:type="dxa"/>
+            <w:shd w:val="clear" w:color="auto" w:fill="auto"/>
           </w:tcPr>
           <w:p>
             <w:pPr>
@@ -999,13 +963,21 @@
                 <w:sz w:val="20"/>
                 <w:szCs w:val="20"/>
               </w:rPr>
-              <w:t>1hrs</w:t>
+              <w:t>7</w:t>
+            </w:r>
+            <w:r>
+              <w:rPr>
+                <w:sz w:val="20"/>
+                <w:szCs w:val="20"/>
+              </w:rPr>
+              <w:t>hrs</w:t>
             </w:r>
           </w:p>
         </w:tc>
         <w:tc>
           <w:tcPr>
             <w:tcW w:w="1835" w:type="dxa"/>
+            <w:shd w:val="clear" w:color="auto" w:fill="auto"/>
           </w:tcPr>
           <w:p>
             <w:pPr>
@@ -1038,7 +1010,6 @@
         <w:tc>
           <w:tcPr>
             <w:tcW w:w="900" w:type="dxa"/>
-            <w:shd w:val="clear" w:color="auto" w:fill="auto"/>
           </w:tcPr>
           <w:p>
             <w:pPr>
@@ -1061,7 +1032,6 @@
         <w:tc>
           <w:tcPr>
             <w:tcW w:w="6870" w:type="dxa"/>
-            <w:shd w:val="clear" w:color="auto" w:fill="auto"/>
           </w:tcPr>
           <w:p>
             <w:pPr>
@@ -1084,21 +1054,13 @@
                 <w:sz w:val="20"/>
                 <w:szCs w:val="20"/>
               </w:rPr>
-              <w:t xml:space="preserve">              </w:t>
-            </w:r>
-            <w:r>
-              <w:rPr>
-                <w:sz w:val="20"/>
-                <w:szCs w:val="20"/>
-              </w:rPr>
-              <w:t>HTML formatting</w:t>
+              <w:t xml:space="preserve">      KAS  </w:t>
             </w:r>
           </w:p>
         </w:tc>
         <w:tc>
           <w:tcPr>
             <w:tcW w:w="1419" w:type="dxa"/>
-            <w:shd w:val="clear" w:color="auto" w:fill="auto"/>
           </w:tcPr>
           <w:p>
             <w:pPr>
@@ -1117,33 +1079,11 @@
                 <w:szCs w:val="20"/>
               </w:rPr>
             </w:pPr>
-            <w:r>
-              <w:rPr>
-                <w:sz w:val="20"/>
-                <w:szCs w:val="20"/>
-              </w:rPr>
-              <w:t>2</w:t>
-            </w:r>
-            <w:r>
-              <w:rPr>
-                <w:sz w:val="20"/>
-                <w:szCs w:val="20"/>
-              </w:rPr>
-              <w:t>.5</w:t>
-            </w:r>
-            <w:r>
-              <w:rPr>
-                <w:sz w:val="20"/>
-                <w:szCs w:val="20"/>
-              </w:rPr>
-              <w:t>hrs</w:t>
-            </w:r>
           </w:p>
         </w:tc>
         <w:tc>
           <w:tcPr>
             <w:tcW w:w="1835" w:type="dxa"/>
-            <w:shd w:val="clear" w:color="auto" w:fill="auto"/>
           </w:tcPr>
           <w:p>
             <w:pPr>
@@ -1162,13 +1102,6 @@
                 <w:szCs w:val="20"/>
               </w:rPr>
             </w:pPr>
-            <w:r>
-              <w:rPr>
-                <w:sz w:val="20"/>
-                <w:szCs w:val="20"/>
-              </w:rPr>
-              <w:t>Complete</w:t>
-            </w:r>
           </w:p>
         </w:tc>
       </w:tr>
@@ -1179,6 +1112,7 @@
         <w:tc>
           <w:tcPr>
             <w:tcW w:w="900" w:type="dxa"/>
+            <w:shd w:val="clear" w:color="auto" w:fill="auto"/>
           </w:tcPr>
           <w:p>
             <w:pPr>
@@ -1201,6 +1135,7 @@
         <w:tc>
           <w:tcPr>
             <w:tcW w:w="6870" w:type="dxa"/>
+            <w:shd w:val="clear" w:color="auto" w:fill="auto"/>
           </w:tcPr>
           <w:p>
             <w:pPr>
@@ -1230,6 +1165,7 @@
         <w:tc>
           <w:tcPr>
             <w:tcW w:w="1419" w:type="dxa"/>
+            <w:shd w:val="clear" w:color="auto" w:fill="auto"/>
           </w:tcPr>
           <w:p>
             <w:pPr>
@@ -1248,13 +1184,12 @@
                 <w:szCs w:val="20"/>
               </w:rPr>
             </w:pPr>
-            <w:bookmarkStart w:id="1" w:name="_GoBack"/>
-            <w:bookmarkEnd w:id="1"/>
           </w:p>
         </w:tc>
         <w:tc>
           <w:tcPr>
             <w:tcW w:w="1835" w:type="dxa"/>
+            <w:shd w:val="clear" w:color="auto" w:fill="auto"/>
           </w:tcPr>
           <w:p>
             <w:pPr>
@@ -1280,7 +1215,6 @@
         <w:tc>
           <w:tcPr>
             <w:tcW w:w="900" w:type="dxa"/>
-            <w:shd w:val="clear" w:color="auto" w:fill="auto"/>
           </w:tcPr>
           <w:p>
             <w:pPr>
@@ -1303,7 +1237,6 @@
         <w:tc>
           <w:tcPr>
             <w:tcW w:w="6870" w:type="dxa"/>
-            <w:shd w:val="clear" w:color="auto" w:fill="auto"/>
           </w:tcPr>
           <w:p>
             <w:pPr>
@@ -1321,12 +1254,18 @@
                 <w:szCs w:val="20"/>
               </w:rPr>
             </w:pPr>
+            <w:r>
+              <w:rPr>
+                <w:sz w:val="20"/>
+                <w:szCs w:val="20"/>
+              </w:rPr>
+              <w:t xml:space="preserve">              </w:t>
+            </w:r>
           </w:p>
         </w:tc>
         <w:tc>
           <w:tcPr>
             <w:tcW w:w="1419" w:type="dxa"/>
-            <w:shd w:val="clear" w:color="auto" w:fill="auto"/>
           </w:tcPr>
           <w:p>
             <w:pPr>
@@ -1350,7 +1289,6 @@
         <w:tc>
           <w:tcPr>
             <w:tcW w:w="1835" w:type="dxa"/>
-            <w:shd w:val="clear" w:color="auto" w:fill="auto"/>
           </w:tcPr>
           <w:p>
             <w:pPr>
@@ -1379,6 +1317,7 @@
         <w:tc>
           <w:tcPr>
             <w:tcW w:w="900" w:type="dxa"/>
+            <w:shd w:val="clear" w:color="auto" w:fill="auto"/>
           </w:tcPr>
           <w:p>
             <w:pPr>
@@ -1401,6 +1340,7 @@
         <w:tc>
           <w:tcPr>
             <w:tcW w:w="6870" w:type="dxa"/>
+            <w:shd w:val="clear" w:color="auto" w:fill="auto"/>
           </w:tcPr>
           <w:p>
             <w:pPr>
@@ -1423,6 +1363,7 @@
         <w:tc>
           <w:tcPr>
             <w:tcW w:w="1419" w:type="dxa"/>
+            <w:shd w:val="clear" w:color="auto" w:fill="auto"/>
           </w:tcPr>
           <w:p>
             <w:pPr>
@@ -1446,6 +1387,7 @@
         <w:tc>
           <w:tcPr>
             <w:tcW w:w="1835" w:type="dxa"/>
+            <w:shd w:val="clear" w:color="auto" w:fill="auto"/>
           </w:tcPr>
           <w:p>
             <w:pPr>
@@ -1468,6 +1410,101 @@
         </w:tc>
       </w:tr>
       <w:tr>
+        <w:tc>
+          <w:tcPr>
+            <w:tcW w:w="900" w:type="dxa"/>
+          </w:tcPr>
+          <w:p>
+            <w:pPr>
+              <w:pBdr>
+                <w:top w:val="nil"/>
+                <w:left w:val="nil"/>
+                <w:bottom w:val="nil"/>
+                <w:right w:val="nil"/>
+                <w:between w:val="nil"/>
+              </w:pBdr>
+              <w:spacing w:after="160" w:line="259" w:lineRule="auto"/>
+              <w:ind w:left="720" w:hanging="720"/>
+              <w:rPr>
+                <w:sz w:val="20"/>
+                <w:szCs w:val="20"/>
+              </w:rPr>
+            </w:pPr>
+          </w:p>
+        </w:tc>
+        <w:tc>
+          <w:tcPr>
+            <w:tcW w:w="6870" w:type="dxa"/>
+          </w:tcPr>
+          <w:p>
+            <w:pPr>
+              <w:pBdr>
+                <w:top w:val="nil"/>
+                <w:left w:val="nil"/>
+                <w:bottom w:val="nil"/>
+                <w:right w:val="nil"/>
+                <w:between w:val="nil"/>
+              </w:pBdr>
+              <w:spacing w:after="160" w:line="259" w:lineRule="auto"/>
+              <w:ind w:left="0" w:hanging="720"/>
+              <w:rPr>
+                <w:sz w:val="20"/>
+                <w:szCs w:val="20"/>
+              </w:rPr>
+            </w:pPr>
+          </w:p>
+        </w:tc>
+        <w:tc>
+          <w:tcPr>
+            <w:tcW w:w="1419" w:type="dxa"/>
+          </w:tcPr>
+          <w:p>
+            <w:pPr>
+              <w:pBdr>
+                <w:top w:val="nil"/>
+                <w:left w:val="nil"/>
+                <w:bottom w:val="nil"/>
+                <w:right w:val="nil"/>
+                <w:between w:val="nil"/>
+              </w:pBdr>
+              <w:spacing w:after="160" w:line="259" w:lineRule="auto"/>
+              <w:ind w:left="0" w:hanging="720"/>
+              <w:jc w:val="center"/>
+              <w:rPr>
+                <w:sz w:val="20"/>
+                <w:szCs w:val="20"/>
+              </w:rPr>
+            </w:pPr>
+          </w:p>
+        </w:tc>
+        <w:tc>
+          <w:tcPr>
+            <w:tcW w:w="1835" w:type="dxa"/>
+          </w:tcPr>
+          <w:p>
+            <w:pPr>
+              <w:pBdr>
+                <w:top w:val="nil"/>
+                <w:left w:val="nil"/>
+                <w:bottom w:val="nil"/>
+                <w:right w:val="nil"/>
+                <w:between w:val="nil"/>
+              </w:pBdr>
+              <w:spacing w:after="160" w:line="259" w:lineRule="auto"/>
+              <w:ind w:left="0" w:hanging="720"/>
+              <w:jc w:val="center"/>
+              <w:rPr>
+                <w:sz w:val="20"/>
+                <w:szCs w:val="20"/>
+              </w:rPr>
+            </w:pPr>
+          </w:p>
+        </w:tc>
+      </w:tr>
+      <w:tr>
+        <w:trPr>
+          <w:cnfStyle w:val="000000100000" w:firstRow="0" w:lastRow="0" w:firstColumn="0" w:lastColumn="0" w:oddVBand="0" w:evenVBand="0" w:oddHBand="1" w:evenHBand="0" w:firstRowFirstColumn="0" w:firstRowLastColumn="0" w:lastRowFirstColumn="0" w:lastRowLastColumn="0"/>
+        </w:trPr>
         <w:tc>
           <w:tcPr>
             <w:tcW w:w="900" w:type="dxa"/>
@@ -1608,23 +1645,7 @@
                 <w:sz w:val="24"/>
                 <w:szCs w:val="24"/>
               </w:rPr>
-              <w:t xml:space="preserve">Issues / </w:t>
-            </w:r>
-            <w:proofErr w:type="gramStart"/>
-            <w:r>
-              <w:rPr>
-                <w:sz w:val="24"/>
-                <w:szCs w:val="24"/>
-              </w:rPr>
-              <w:t>Concerns  and</w:t>
-            </w:r>
-            <w:proofErr w:type="gramEnd"/>
-            <w:r>
-              <w:rPr>
-                <w:sz w:val="24"/>
-                <w:szCs w:val="24"/>
-              </w:rPr>
-              <w:t xml:space="preserve"> Risks </w:t>
+              <w:t xml:space="preserve">Issues / Concerns  and Risks </w:t>
             </w:r>
           </w:p>
         </w:tc>
@@ -1715,27 +1736,7 @@
                 <w:sz w:val="24"/>
                 <w:szCs w:val="24"/>
               </w:rPr>
-              <w:t>(</w:t>
-            </w:r>
-            <w:proofErr w:type="gramStart"/>
-            <w:r>
-              <w:rPr>
-                <w:b/>
-                <w:color w:val="FFFFFF"/>
-                <w:sz w:val="24"/>
-                <w:szCs w:val="24"/>
-              </w:rPr>
-              <w:t>L,M</w:t>
-            </w:r>
-            <w:proofErr w:type="gramEnd"/>
-            <w:r>
-              <w:rPr>
-                <w:b/>
-                <w:color w:val="FFFFFF"/>
-                <w:sz w:val="24"/>
-                <w:szCs w:val="24"/>
-              </w:rPr>
-              <w:t>,H)</w:t>
+              <w:t>(L,M,H)</w:t>
             </w:r>
           </w:p>
         </w:tc>
@@ -1747,6 +1748,7 @@
           </w:tcPr>
           <w:p>
             <w:pPr>
+              <w:ind w:left="0" w:firstLine="0"/>
               <w:rPr>
                 <w:sz w:val="20"/>
                 <w:szCs w:val="20"/>
@@ -1902,6 +1904,8 @@
           <w:szCs w:val="24"/>
         </w:rPr>
       </w:pPr>
+      <w:bookmarkStart w:id="1" w:name="_GoBack"/>
+      <w:bookmarkEnd w:id="1"/>
     </w:p>
     <w:sectPr>
       <w:headerReference w:type="default" r:id="rId6"/>
@@ -1915,7 +1919,7 @@
 </file>
 
 <file path=word/endnotes.xml><?xml version="1.0" encoding="utf-8"?>
-<w:endnotes xmlns:wpc="http://schemas.microsoft.com/office/word/2010/wordprocessingCanvas" xmlns:cx="http://schemas.microsoft.com/office/drawing/2014/chartex" xmlns:cx1="http://schemas.microsoft.com/office/drawing/2015/9/8/chartex" xmlns:cx2="http://schemas.microsoft.com/office/drawing/2015/10/21/chartex" xmlns:cx3="http://schemas.microsoft.com/office/drawing/2016/5/9/chartex" xmlns:cx4="http://schemas.microsoft.com/office/drawing/2016/5/10/chartex" xmlns:cx5="http://schemas.microsoft.com/office/drawing/2016/5/11/chartex" xmlns:cx6="http://schemas.microsoft.com/office/drawing/2016/5/12/chartex" xmlns:cx7="http://schemas.microsoft.com/office/drawing/2016/5/13/chartex" xmlns:cx8="http://schemas.microsoft.com/office/drawing/2016/5/14/chartex" xmlns:mc="http://schemas.openxmlformats.org/markup-compatibility/2006" xmlns:aink="http://schemas.microsoft.com/office/drawing/2016/ink" xmlns:am3d="http://schemas.microsoft.com/office/drawing/2017/model3d" xmlns:o="urn:schemas-microsoft-com:office:office" xmlns:r="http://schemas.openxmlformats.org/officeDocument/2006/relationships" xmlns:m="http://schemas.openxmlformats.org/officeDocument/2006/math" xmlns:v="urn:schemas-microsoft-com:vml" xmlns:wp14="http://schemas.microsoft.com/office/word/2010/wordprocessingDrawing" xmlns:wp="http://schemas.openxmlformats.org/drawingml/2006/wordprocessingDrawing" xmlns:w10="urn:schemas-microsoft-com:office:word" xmlns:w="http://schemas.openxmlformats.org/wordprocessingml/2006/main" xmlns:w14="http://schemas.microsoft.com/office/word/2010/wordml" xmlns:w15="http://schemas.microsoft.com/office/word/2012/wordml" xmlns:w16cid="http://schemas.microsoft.com/office/word/2016/wordml/cid" xmlns:w16se="http://schemas.microsoft.com/office/word/2015/wordml/symex" xmlns:wpg="http://schemas.microsoft.com/office/word/2010/wordprocessingGroup" xmlns:wpi="http://schemas.microsoft.com/office/word/2010/wordprocessingInk" xmlns:wne="http://schemas.microsoft.com/office/word/2006/wordml" xmlns:wps="http://schemas.microsoft.com/office/word/2010/wordprocessingShape" mc:Ignorable="w14 w15 w16se w16cid wp14">
+<w:endnotes xmlns:wpc="http://schemas.microsoft.com/office/word/2010/wordprocessingCanvas" xmlns:cx="http://schemas.microsoft.com/office/drawing/2014/chartex" xmlns:mc="http://schemas.openxmlformats.org/markup-compatibility/2006" xmlns:o="urn:schemas-microsoft-com:office:office" xmlns:r="http://schemas.openxmlformats.org/officeDocument/2006/relationships" xmlns:m="http://schemas.openxmlformats.org/officeDocument/2006/math" xmlns:v="urn:schemas-microsoft-com:vml" xmlns:wp14="http://schemas.microsoft.com/office/word/2010/wordprocessingDrawing" xmlns:wp="http://schemas.openxmlformats.org/drawingml/2006/wordprocessingDrawing" xmlns:w10="urn:schemas-microsoft-com:office:word" xmlns:w="http://schemas.openxmlformats.org/wordprocessingml/2006/main" xmlns:w14="http://schemas.microsoft.com/office/word/2010/wordml" xmlns:w15="http://schemas.microsoft.com/office/word/2012/wordml" xmlns:w16se="http://schemas.microsoft.com/office/word/2015/wordml/symex" xmlns:wpg="http://schemas.microsoft.com/office/word/2010/wordprocessingGroup" xmlns:wpi="http://schemas.microsoft.com/office/word/2010/wordprocessingInk" xmlns:wne="http://schemas.microsoft.com/office/word/2006/wordml" xmlns:wps="http://schemas.microsoft.com/office/word/2010/wordprocessingShape" mc:Ignorable="w14 w15 w16se wp14">
   <w:endnote w:type="separator" w:id="-1">
     <w:p>
       <w:pPr>
@@ -1940,7 +1944,7 @@
 </file>
 
 <file path=word/footnotes.xml><?xml version="1.0" encoding="utf-8"?>
-<w:footnotes xmlns:wpc="http://schemas.microsoft.com/office/word/2010/wordprocessingCanvas" xmlns:cx="http://schemas.microsoft.com/office/drawing/2014/chartex" xmlns:cx1="http://schemas.microsoft.com/office/drawing/2015/9/8/chartex" xmlns:cx2="http://schemas.microsoft.com/office/drawing/2015/10/21/chartex" xmlns:cx3="http://schemas.microsoft.com/office/drawing/2016/5/9/chartex" xmlns:cx4="http://schemas.microsoft.com/office/drawing/2016/5/10/chartex" xmlns:cx5="http://schemas.microsoft.com/office/drawing/2016/5/11/chartex" xmlns:cx6="http://schemas.microsoft.com/office/drawing/2016/5/12/chartex" xmlns:cx7="http://schemas.microsoft.com/office/drawing/2016/5/13/chartex" xmlns:cx8="http://schemas.microsoft.com/office/drawing/2016/5/14/chartex" xmlns:mc="http://schemas.openxmlformats.org/markup-compatibility/2006" xmlns:aink="http://schemas.microsoft.com/office/drawing/2016/ink" xmlns:am3d="http://schemas.microsoft.com/office/drawing/2017/model3d" xmlns:o="urn:schemas-microsoft-com:office:office" xmlns:r="http://schemas.openxmlformats.org/officeDocument/2006/relationships" xmlns:m="http://schemas.openxmlformats.org/officeDocument/2006/math" xmlns:v="urn:schemas-microsoft-com:vml" xmlns:wp14="http://schemas.microsoft.com/office/word/2010/wordprocessingDrawing" xmlns:wp="http://schemas.openxmlformats.org/drawingml/2006/wordprocessingDrawing" xmlns:w10="urn:schemas-microsoft-com:office:word" xmlns:w="http://schemas.openxmlformats.org/wordprocessingml/2006/main" xmlns:w14="http://schemas.microsoft.com/office/word/2010/wordml" xmlns:w15="http://schemas.microsoft.com/office/word/2012/wordml" xmlns:w16cid="http://schemas.microsoft.com/office/word/2016/wordml/cid" xmlns:w16se="http://schemas.microsoft.com/office/word/2015/wordml/symex" xmlns:wpg="http://schemas.microsoft.com/office/word/2010/wordprocessingGroup" xmlns:wpi="http://schemas.microsoft.com/office/word/2010/wordprocessingInk" xmlns:wne="http://schemas.microsoft.com/office/word/2006/wordml" xmlns:wps="http://schemas.microsoft.com/office/word/2010/wordprocessingShape" mc:Ignorable="w14 w15 w16se w16cid wp14">
+<w:footnotes xmlns:wpc="http://schemas.microsoft.com/office/word/2010/wordprocessingCanvas" xmlns:cx="http://schemas.microsoft.com/office/drawing/2014/chartex" xmlns:mc="http://schemas.openxmlformats.org/markup-compatibility/2006" xmlns:o="urn:schemas-microsoft-com:office:office" xmlns:r="http://schemas.openxmlformats.org/officeDocument/2006/relationships" xmlns:m="http://schemas.openxmlformats.org/officeDocument/2006/math" xmlns:v="urn:schemas-microsoft-com:vml" xmlns:wp14="http://schemas.microsoft.com/office/word/2010/wordprocessingDrawing" xmlns:wp="http://schemas.openxmlformats.org/drawingml/2006/wordprocessingDrawing" xmlns:w10="urn:schemas-microsoft-com:office:word" xmlns:w="http://schemas.openxmlformats.org/wordprocessingml/2006/main" xmlns:w14="http://schemas.microsoft.com/office/word/2010/wordml" xmlns:w15="http://schemas.microsoft.com/office/word/2012/wordml" xmlns:w16se="http://schemas.microsoft.com/office/word/2015/wordml/symex" xmlns:wpg="http://schemas.microsoft.com/office/word/2010/wordprocessingGroup" xmlns:wpi="http://schemas.microsoft.com/office/word/2010/wordprocessingInk" xmlns:wne="http://schemas.microsoft.com/office/word/2006/wordml" xmlns:wps="http://schemas.microsoft.com/office/word/2010/wordprocessingShape" mc:Ignorable="w14 w15 w16se wp14">
   <w:footnote w:type="separator" w:id="-1">
     <w:p>
       <w:pPr>
@@ -1965,7 +1969,7 @@
 </file>
 
 <file path=word/header1.xml><?xml version="1.0" encoding="utf-8"?>
-<w:hdr xmlns:wpc="http://schemas.microsoft.com/office/word/2010/wordprocessingCanvas" xmlns:cx="http://schemas.microsoft.com/office/drawing/2014/chartex" xmlns:cx1="http://schemas.microsoft.com/office/drawing/2015/9/8/chartex" xmlns:cx2="http://schemas.microsoft.com/office/drawing/2015/10/21/chartex" xmlns:cx3="http://schemas.microsoft.com/office/drawing/2016/5/9/chartex" xmlns:cx4="http://schemas.microsoft.com/office/drawing/2016/5/10/chartex" xmlns:cx5="http://schemas.microsoft.com/office/drawing/2016/5/11/chartex" xmlns:cx6="http://schemas.microsoft.com/office/drawing/2016/5/12/chartex" xmlns:cx7="http://schemas.microsoft.com/office/drawing/2016/5/13/chartex" xmlns:cx8="http://schemas.microsoft.com/office/drawing/2016/5/14/chartex" xmlns:mc="http://schemas.openxmlformats.org/markup-compatibility/2006" xmlns:aink="http://schemas.microsoft.com/office/drawing/2016/ink" xmlns:am3d="http://schemas.microsoft.com/office/drawing/2017/model3d" xmlns:o="urn:schemas-microsoft-com:office:office" xmlns:r="http://schemas.openxmlformats.org/officeDocument/2006/relationships" xmlns:m="http://schemas.openxmlformats.org/officeDocument/2006/math" xmlns:v="urn:schemas-microsoft-com:vml" xmlns:wp14="http://schemas.microsoft.com/office/word/2010/wordprocessingDrawing" xmlns:wp="http://schemas.openxmlformats.org/drawingml/2006/wordprocessingDrawing" xmlns:w10="urn:schemas-microsoft-com:office:word" xmlns:w="http://schemas.openxmlformats.org/wordprocessingml/2006/main" xmlns:w14="http://schemas.microsoft.com/office/word/2010/wordml" xmlns:w15="http://schemas.microsoft.com/office/word/2012/wordml" xmlns:w16cid="http://schemas.microsoft.com/office/word/2016/wordml/cid" xmlns:w16se="http://schemas.microsoft.com/office/word/2015/wordml/symex" xmlns:wpg="http://schemas.microsoft.com/office/word/2010/wordprocessingGroup" xmlns:wpi="http://schemas.microsoft.com/office/word/2010/wordprocessingInk" xmlns:wne="http://schemas.microsoft.com/office/word/2006/wordml" xmlns:wps="http://schemas.microsoft.com/office/word/2010/wordprocessingShape" mc:Ignorable="w14 w15 w16se w16cid wp14">
+<w:hdr xmlns:wpc="http://schemas.microsoft.com/office/word/2010/wordprocessingCanvas" xmlns:cx="http://schemas.microsoft.com/office/drawing/2014/chartex" xmlns:mc="http://schemas.openxmlformats.org/markup-compatibility/2006" xmlns:o="urn:schemas-microsoft-com:office:office" xmlns:r="http://schemas.openxmlformats.org/officeDocument/2006/relationships" xmlns:m="http://schemas.openxmlformats.org/officeDocument/2006/math" xmlns:v="urn:schemas-microsoft-com:vml" xmlns:wp14="http://schemas.microsoft.com/office/word/2010/wordprocessingDrawing" xmlns:wp="http://schemas.openxmlformats.org/drawingml/2006/wordprocessingDrawing" xmlns:w10="urn:schemas-microsoft-com:office:word" xmlns:w="http://schemas.openxmlformats.org/wordprocessingml/2006/main" xmlns:w14="http://schemas.microsoft.com/office/word/2010/wordml" xmlns:w15="http://schemas.microsoft.com/office/word/2012/wordml" xmlns:w16se="http://schemas.microsoft.com/office/word/2015/wordml/symex" xmlns:wpg="http://schemas.microsoft.com/office/word/2010/wordprocessingGroup" xmlns:wpi="http://schemas.microsoft.com/office/word/2010/wordprocessingInk" xmlns:wne="http://schemas.microsoft.com/office/word/2006/wordml" xmlns:wps="http://schemas.microsoft.com/office/word/2010/wordprocessingShape" mc:Ignorable="w14 w15 w16se wp14">
   <w:p>
     <w:pPr>
       <w:widowControl w:val="0"/>
@@ -2238,7 +2242,7 @@
 </file>
 
 <file path=word/styles.xml><?xml version="1.0" encoding="utf-8"?>
-<w:styles xmlns:mc="http://schemas.openxmlformats.org/markup-compatibility/2006" xmlns:r="http://schemas.openxmlformats.org/officeDocument/2006/relationships" xmlns:w="http://schemas.openxmlformats.org/wordprocessingml/2006/main" xmlns:w14="http://schemas.microsoft.com/office/word/2010/wordml" xmlns:w15="http://schemas.microsoft.com/office/word/2012/wordml" xmlns:w16cid="http://schemas.microsoft.com/office/word/2016/wordml/cid" xmlns:w16se="http://schemas.microsoft.com/office/word/2015/wordml/symex" mc:Ignorable="w14 w15 w16se w16cid">
+<w:styles xmlns:mc="http://schemas.openxmlformats.org/markup-compatibility/2006" xmlns:r="http://schemas.openxmlformats.org/officeDocument/2006/relationships" xmlns:w="http://schemas.openxmlformats.org/wordprocessingml/2006/main" xmlns:w14="http://schemas.microsoft.com/office/word/2010/wordml" xmlns:w15="http://schemas.microsoft.com/office/word/2012/wordml" xmlns:w16se="http://schemas.microsoft.com/office/word/2015/wordml/symex" mc:Ignorable="w14 w15 w16se">
   <w:docDefaults>
     <w:rPrDefault>
       <w:rPr>
@@ -2254,7 +2258,7 @@
       </w:pPr>
     </w:pPrDefault>
   </w:docDefaults>
-  <w:latentStyles w:defLockedState="0" w:defUIPriority="99" w:defSemiHidden="0" w:defUnhideWhenUsed="0" w:defQFormat="0" w:count="375">
+  <w:latentStyles w:defLockedState="0" w:defUIPriority="99" w:defSemiHidden="0" w:defUnhideWhenUsed="0" w:defQFormat="0" w:count="371">
     <w:lsdException w:name="Normal" w:uiPriority="0" w:qFormat="1"/>
     <w:lsdException w:name="heading 1" w:uiPriority="9" w:qFormat="1"/>
     <w:lsdException w:name="heading 2" w:semiHidden="1" w:uiPriority="9" w:unhideWhenUsed="1" w:qFormat="1"/>
@@ -2626,10 +2630,6 @@
     <w:lsdException w:name="List Table 5 Dark Accent 6" w:uiPriority="50"/>
     <w:lsdException w:name="List Table 6 Colorful Accent 6" w:uiPriority="51"/>
     <w:lsdException w:name="List Table 7 Colorful Accent 6" w:uiPriority="52"/>
-    <w:lsdException w:name="Mention" w:semiHidden="1" w:unhideWhenUsed="1"/>
-    <w:lsdException w:name="Smart Hyperlink" w:semiHidden="1" w:unhideWhenUsed="1"/>
-    <w:lsdException w:name="Hashtag" w:semiHidden="1" w:unhideWhenUsed="1"/>
-    <w:lsdException w:name="Unresolved Mention" w:semiHidden="1" w:unhideWhenUsed="1"/>
   </w:latentStyles>
   <w:style w:type="paragraph" w:default="1" w:styleId="Normal">
     <w:name w:val="Normal"/>

</xml_diff>